<commit_message>
Added messaging scenario to test plan
</commit_message>
<xml_diff>
--- a/TestPlan.docx
+++ b/TestPlan.docx
@@ -1,6 +1,6 @@
 
 <file path=word/document.xml><?xml version="1.0" encoding="utf-8"?>
-<w:document xmlns:wpc="http://schemas.microsoft.com/office/word/2010/wordprocessingCanvas" xmlns:cx="http://schemas.microsoft.com/office/drawing/2014/chartex" xmlns:cx1="http://schemas.microsoft.com/office/drawing/2015/9/8/chartex" xmlns:mc="http://schemas.openxmlformats.org/markup-compatibility/2006" xmlns:o="urn:schemas-microsoft-com:office:office" xmlns:r="http://schemas.openxmlformats.org/officeDocument/2006/relationships" xmlns:m="http://schemas.openxmlformats.org/officeDocument/2006/math" xmlns:v="urn:schemas-microsoft-com:vml" xmlns:wp14="http://schemas.microsoft.com/office/word/2010/wordprocessingDrawing" xmlns:wp="http://schemas.openxmlformats.org/drawingml/2006/wordprocessingDrawing" xmlns:w10="urn:schemas-microsoft-com:office:word" xmlns:w="http://schemas.openxmlformats.org/wordprocessingml/2006/main" xmlns:w14="http://schemas.microsoft.com/office/word/2010/wordml" xmlns:w15="http://schemas.microsoft.com/office/word/2012/wordml" xmlns:w16se="http://schemas.microsoft.com/office/word/2015/wordml/symex" xmlns:wpg="http://schemas.microsoft.com/office/word/2010/wordprocessingGroup" xmlns:wpi="http://schemas.microsoft.com/office/word/2010/wordprocessingInk" xmlns:wne="http://schemas.microsoft.com/office/word/2006/wordml" xmlns:wps="http://schemas.microsoft.com/office/word/2010/wordprocessingShape" mc:Ignorable="w14 w15 w16se wp14">
+<w:document xmlns:wpc="http://schemas.microsoft.com/office/word/2010/wordprocessingCanvas" xmlns:mc="http://schemas.openxmlformats.org/markup-compatibility/2006" xmlns:o="urn:schemas-microsoft-com:office:office" xmlns:r="http://schemas.openxmlformats.org/officeDocument/2006/relationships" xmlns:m="http://schemas.openxmlformats.org/officeDocument/2006/math" xmlns:v="urn:schemas-microsoft-com:vml" xmlns:wp14="http://schemas.microsoft.com/office/word/2010/wordprocessingDrawing" xmlns:wp="http://schemas.openxmlformats.org/drawingml/2006/wordprocessingDrawing" xmlns:w10="urn:schemas-microsoft-com:office:word" xmlns:w="http://schemas.openxmlformats.org/wordprocessingml/2006/main" xmlns:w14="http://schemas.microsoft.com/office/word/2010/wordml" xmlns:w15="http://schemas.microsoft.com/office/word/2012/wordml" xmlns:wpg="http://schemas.microsoft.com/office/word/2010/wordprocessingGroup" xmlns:wpi="http://schemas.microsoft.com/office/word/2010/wordprocessingInk" xmlns:wne="http://schemas.microsoft.com/office/word/2006/wordml" xmlns:wps="http://schemas.microsoft.com/office/word/2010/wordprocessingShape" mc:Ignorable="w14 w15 wp14">
   <w:body>
     <w:p>
       <w:r>
@@ -73,115 +73,100 @@
         <w:t xml:space="preserve">//Register </w:t>
       </w:r>
       <w:proofErr w:type="spellStart"/>
+      <w:r>
+        <w:t>user:bob</w:t>
+      </w:r>
+      <w:proofErr w:type="spellEnd"/>
+    </w:p>
+    <w:p>
+      <w:pPr>
+        <w:tabs>
+          <w:tab w:val="left" w:pos="3615"/>
+        </w:tabs>
+      </w:pPr>
+      <w:r>
+        <w:t>Login name must be 4-10 characters long</w:t>
+      </w:r>
+    </w:p>
+    <w:p>
+      <w:pPr>
+        <w:tabs>
+          <w:tab w:val="left" w:pos="3615"/>
+        </w:tabs>
+      </w:pPr>
+    </w:p>
+    <w:p>
+      <w:pPr>
+        <w:tabs>
+          <w:tab w:val="left" w:pos="3615"/>
+        </w:tabs>
+      </w:pPr>
+      <w:r>
+        <w:t xml:space="preserve">//Register user: </w:t>
+      </w:r>
+      <w:proofErr w:type="spellStart"/>
+      <w:r>
+        <w:t>boba</w:t>
+      </w:r>
+      <w:proofErr w:type="spellEnd"/>
+      <w:r>
+        <w:t>, pass:12, confirm:12</w:t>
+      </w:r>
+    </w:p>
+    <w:p>
+      <w:pPr>
+        <w:tabs>
+          <w:tab w:val="left" w:pos="3615"/>
+        </w:tabs>
+      </w:pPr>
+      <w:r>
+        <w:t>Password must be 2-10 characters long</w:t>
+      </w:r>
+    </w:p>
+    <w:p>
+      <w:pPr>
+        <w:tabs>
+          <w:tab w:val="left" w:pos="3615"/>
+        </w:tabs>
+      </w:pPr>
+    </w:p>
+    <w:p>
+      <w:pPr>
+        <w:tabs>
+          <w:tab w:val="left" w:pos="3615"/>
+        </w:tabs>
+      </w:pPr>
+      <w:r>
+        <w:t xml:space="preserve">//Register user: </w:t>
+      </w:r>
+      <w:proofErr w:type="spellStart"/>
+      <w:r>
+        <w:t>boba</w:t>
+      </w:r>
+      <w:proofErr w:type="spellEnd"/>
+      <w:r>
+        <w:t>, pass:12, confirm:123</w:t>
+      </w:r>
+    </w:p>
+    <w:p>
+      <w:pPr>
+        <w:tabs>
+          <w:tab w:val="left" w:pos="3615"/>
+        </w:tabs>
+      </w:pPr>
+      <w:r>
+        <w:t xml:space="preserve">Password </w:t>
+      </w:r>
+      <w:proofErr w:type="spellStart"/>
+      <w:r>
+        <w:t>mismatch</w:t>
+      </w:r>
       <w:proofErr w:type="gramStart"/>
       <w:r>
-        <w:t>user:bob</w:t>
+        <w:t>,re</w:t>
       </w:r>
       <w:proofErr w:type="spellEnd"/>
       <w:proofErr w:type="gramEnd"/>
-    </w:p>
-    <w:p>
-      <w:pPr>
-        <w:tabs>
-          <w:tab w:val="left" w:pos="3615"/>
-        </w:tabs>
-      </w:pPr>
-      <w:r>
-        <w:t xml:space="preserve">Login name must be 4-10 </w:t>
-      </w:r>
-      <w:proofErr w:type="gramStart"/>
-      <w:r>
-        <w:t>characters</w:t>
-      </w:r>
-      <w:proofErr w:type="gramEnd"/>
-      <w:r>
-        <w:t xml:space="preserve"> long</w:t>
-      </w:r>
-    </w:p>
-    <w:p>
-      <w:pPr>
-        <w:tabs>
-          <w:tab w:val="left" w:pos="3615"/>
-        </w:tabs>
-      </w:pPr>
-    </w:p>
-    <w:p>
-      <w:pPr>
-        <w:tabs>
-          <w:tab w:val="left" w:pos="3615"/>
-        </w:tabs>
-      </w:pPr>
-      <w:r>
-        <w:t xml:space="preserve">//Register user: </w:t>
-      </w:r>
-      <w:proofErr w:type="spellStart"/>
-      <w:r>
-        <w:t>boba</w:t>
-      </w:r>
-      <w:proofErr w:type="spellEnd"/>
-      <w:r>
-        <w:t>, pass:12, confirm:12</w:t>
-      </w:r>
-    </w:p>
-    <w:p>
-      <w:pPr>
-        <w:tabs>
-          <w:tab w:val="left" w:pos="3615"/>
-        </w:tabs>
-      </w:pPr>
-      <w:r>
-        <w:t xml:space="preserve">Password must be 2-10 </w:t>
-      </w:r>
-      <w:proofErr w:type="gramStart"/>
-      <w:r>
-        <w:t>characters</w:t>
-      </w:r>
-      <w:proofErr w:type="gramEnd"/>
-      <w:r>
-        <w:t xml:space="preserve"> long</w:t>
-      </w:r>
-    </w:p>
-    <w:p>
-      <w:pPr>
-        <w:tabs>
-          <w:tab w:val="left" w:pos="3615"/>
-        </w:tabs>
-      </w:pPr>
-    </w:p>
-    <w:p>
-      <w:pPr>
-        <w:tabs>
-          <w:tab w:val="left" w:pos="3615"/>
-        </w:tabs>
-      </w:pPr>
-      <w:r>
-        <w:t xml:space="preserve">//Register user: </w:t>
-      </w:r>
-      <w:proofErr w:type="spellStart"/>
-      <w:r>
-        <w:t>boba</w:t>
-      </w:r>
-      <w:proofErr w:type="spellEnd"/>
-      <w:r>
-        <w:t>, pass:12, confirm:123</w:t>
-      </w:r>
-    </w:p>
-    <w:p>
-      <w:pPr>
-        <w:tabs>
-          <w:tab w:val="left" w:pos="3615"/>
-        </w:tabs>
-      </w:pPr>
-      <w:r>
-        <w:t xml:space="preserve">Password </w:t>
-      </w:r>
-      <w:proofErr w:type="spellStart"/>
-      <w:proofErr w:type="gramStart"/>
-      <w:r>
-        <w:t>mismatch,re</w:t>
-      </w:r>
-      <w:proofErr w:type="spellEnd"/>
-      <w:proofErr w:type="gramEnd"/>
       <w:r>
         <w:t>-enter</w:t>
       </w:r>
@@ -193,8 +178,70 @@
         </w:tabs>
       </w:pPr>
     </w:p>
-    <w:p/>
+    <w:p>
+      <w:pPr>
+        <w:tabs>
+          <w:tab w:val="left" w:pos="3615"/>
+        </w:tabs>
+      </w:pPr>
+      <w:r>
+        <w:t>//Testing messaging system</w:t>
+      </w:r>
+    </w:p>
+    <w:p>
+      <w:pPr>
+        <w:tabs>
+          <w:tab w:val="left" w:pos="3615"/>
+        </w:tabs>
+      </w:pPr>
+      <w:r>
+        <w:rPr>
+          <w:noProof/>
+        </w:rPr>
+        <w:drawing>
+          <wp:inline distT="0" distB="0" distL="0" distR="0" wp14:anchorId="12581DF9" wp14:editId="7BFF9E36">
+            <wp:extent cx="3495675" cy="2388196"/>
+            <wp:effectExtent l="0" t="0" r="0" b="0"/>
+            <wp:docPr id="1" name="Picture 1"/>
+            <wp:cNvGraphicFramePr>
+              <a:graphicFrameLocks xmlns:a="http://schemas.openxmlformats.org/drawingml/2006/main" noChangeAspect="1"/>
+            </wp:cNvGraphicFramePr>
+            <a:graphic xmlns:a="http://schemas.openxmlformats.org/drawingml/2006/main">
+              <a:graphicData uri="http://schemas.openxmlformats.org/drawingml/2006/picture">
+                <pic:pic xmlns:pic="http://schemas.openxmlformats.org/drawingml/2006/picture">
+                  <pic:nvPicPr>
+                    <pic:cNvPr id="1" name=""/>
+                    <pic:cNvPicPr/>
+                  </pic:nvPicPr>
+                  <pic:blipFill>
+                    <a:blip r:embed="rId6"/>
+                    <a:stretch>
+                      <a:fillRect/>
+                    </a:stretch>
+                  </pic:blipFill>
+                  <pic:spPr>
+                    <a:xfrm>
+                      <a:off x="0" y="0"/>
+                      <a:ext cx="3537727" cy="2416925"/>
+                    </a:xfrm>
+                    <a:prstGeom prst="rect">
+                      <a:avLst/>
+                    </a:prstGeom>
+                  </pic:spPr>
+                </pic:pic>
+              </a:graphicData>
+            </a:graphic>
+          </wp:inline>
+        </w:drawing>
+      </w:r>
+    </w:p>
     <w:sectPr>
+      <w:headerReference w:type="even" r:id="rId7"/>
+      <w:headerReference w:type="default" r:id="rId8"/>
+      <w:footerReference w:type="even" r:id="rId9"/>
+      <w:footerReference w:type="default" r:id="rId10"/>
+      <w:headerReference w:type="first" r:id="rId11"/>
+      <w:footerReference w:type="first" r:id="rId12"/>
       <w:pgSz w:w="12240" w:h="15840"/>
       <w:pgMar w:top="1440" w:right="1440" w:bottom="1440" w:left="1440" w:header="720" w:footer="720" w:gutter="0"/>
       <w:cols w:space="720"/>
@@ -204,8 +251,124 @@
 </w:document>
 </file>
 
+<file path=word/endnotes.xml><?xml version="1.0" encoding="utf-8"?>
+<w:endnotes xmlns:wpc="http://schemas.microsoft.com/office/word/2010/wordprocessingCanvas" xmlns:mc="http://schemas.openxmlformats.org/markup-compatibility/2006" xmlns:o="urn:schemas-microsoft-com:office:office" xmlns:r="http://schemas.openxmlformats.org/officeDocument/2006/relationships" xmlns:m="http://schemas.openxmlformats.org/officeDocument/2006/math" xmlns:v="urn:schemas-microsoft-com:vml" xmlns:wp14="http://schemas.microsoft.com/office/word/2010/wordprocessingDrawing" xmlns:wp="http://schemas.openxmlformats.org/drawingml/2006/wordprocessingDrawing" xmlns:w10="urn:schemas-microsoft-com:office:word" xmlns:w="http://schemas.openxmlformats.org/wordprocessingml/2006/main" xmlns:w14="http://schemas.microsoft.com/office/word/2010/wordml" xmlns:w15="http://schemas.microsoft.com/office/word/2012/wordml" xmlns:wpg="http://schemas.microsoft.com/office/word/2010/wordprocessingGroup" xmlns:wpi="http://schemas.microsoft.com/office/word/2010/wordprocessingInk" xmlns:wne="http://schemas.microsoft.com/office/word/2006/wordml" xmlns:wps="http://schemas.microsoft.com/office/word/2010/wordprocessingShape" mc:Ignorable="w14 w15 wp14">
+  <w:endnote w:type="separator" w:id="-1">
+    <w:p>
+      <w:pPr>
+        <w:spacing w:after="0" w:line="240" w:lineRule="auto"/>
+      </w:pPr>
+      <w:r>
+        <w:separator/>
+      </w:r>
+    </w:p>
+  </w:endnote>
+  <w:endnote w:type="continuationSeparator" w:id="0">
+    <w:p>
+      <w:pPr>
+        <w:spacing w:after="0" w:line="240" w:lineRule="auto"/>
+      </w:pPr>
+      <w:r>
+        <w:continuationSeparator/>
+      </w:r>
+    </w:p>
+  </w:endnote>
+</w:endnotes>
+</file>
+
+<file path=word/footer1.xml><?xml version="1.0" encoding="utf-8"?>
+<w:ftr xmlns:wpc="http://schemas.microsoft.com/office/word/2010/wordprocessingCanvas" xmlns:mc="http://schemas.openxmlformats.org/markup-compatibility/2006" xmlns:o="urn:schemas-microsoft-com:office:office" xmlns:r="http://schemas.openxmlformats.org/officeDocument/2006/relationships" xmlns:m="http://schemas.openxmlformats.org/officeDocument/2006/math" xmlns:v="urn:schemas-microsoft-com:vml" xmlns:wp14="http://schemas.microsoft.com/office/word/2010/wordprocessingDrawing" xmlns:wp="http://schemas.openxmlformats.org/drawingml/2006/wordprocessingDrawing" xmlns:w10="urn:schemas-microsoft-com:office:word" xmlns:w="http://schemas.openxmlformats.org/wordprocessingml/2006/main" xmlns:w14="http://schemas.microsoft.com/office/word/2010/wordml" xmlns:w15="http://schemas.microsoft.com/office/word/2012/wordml" xmlns:wpg="http://schemas.microsoft.com/office/word/2010/wordprocessingGroup" xmlns:wpi="http://schemas.microsoft.com/office/word/2010/wordprocessingInk" xmlns:wne="http://schemas.microsoft.com/office/word/2006/wordml" xmlns:wps="http://schemas.microsoft.com/office/word/2010/wordprocessingShape" mc:Ignorable="w14 w15 wp14">
+  <w:p>
+    <w:pPr>
+      <w:pStyle w:val="Footer"/>
+    </w:pPr>
+  </w:p>
+</w:ftr>
+</file>
+
+<file path=word/footer2.xml><?xml version="1.0" encoding="utf-8"?>
+<w:ftr xmlns:wpc="http://schemas.microsoft.com/office/word/2010/wordprocessingCanvas" xmlns:mc="http://schemas.openxmlformats.org/markup-compatibility/2006" xmlns:o="urn:schemas-microsoft-com:office:office" xmlns:r="http://schemas.openxmlformats.org/officeDocument/2006/relationships" xmlns:m="http://schemas.openxmlformats.org/officeDocument/2006/math" xmlns:v="urn:schemas-microsoft-com:vml" xmlns:wp14="http://schemas.microsoft.com/office/word/2010/wordprocessingDrawing" xmlns:wp="http://schemas.openxmlformats.org/drawingml/2006/wordprocessingDrawing" xmlns:w10="urn:schemas-microsoft-com:office:word" xmlns:w="http://schemas.openxmlformats.org/wordprocessingml/2006/main" xmlns:w14="http://schemas.microsoft.com/office/word/2010/wordml" xmlns:w15="http://schemas.microsoft.com/office/word/2012/wordml" xmlns:wpg="http://schemas.microsoft.com/office/word/2010/wordprocessingGroup" xmlns:wpi="http://schemas.microsoft.com/office/word/2010/wordprocessingInk" xmlns:wne="http://schemas.microsoft.com/office/word/2006/wordml" xmlns:wps="http://schemas.microsoft.com/office/word/2010/wordprocessingShape" mc:Ignorable="w14 w15 wp14">
+  <w:p>
+    <w:pPr>
+      <w:pStyle w:val="Footer"/>
+    </w:pPr>
+  </w:p>
+</w:ftr>
+</file>
+
+<file path=word/footer3.xml><?xml version="1.0" encoding="utf-8"?>
+<w:ftr xmlns:wpc="http://schemas.microsoft.com/office/word/2010/wordprocessingCanvas" xmlns:mc="http://schemas.openxmlformats.org/markup-compatibility/2006" xmlns:o="urn:schemas-microsoft-com:office:office" xmlns:r="http://schemas.openxmlformats.org/officeDocument/2006/relationships" xmlns:m="http://schemas.openxmlformats.org/officeDocument/2006/math" xmlns:v="urn:schemas-microsoft-com:vml" xmlns:wp14="http://schemas.microsoft.com/office/word/2010/wordprocessingDrawing" xmlns:wp="http://schemas.openxmlformats.org/drawingml/2006/wordprocessingDrawing" xmlns:w10="urn:schemas-microsoft-com:office:word" xmlns:w="http://schemas.openxmlformats.org/wordprocessingml/2006/main" xmlns:w14="http://schemas.microsoft.com/office/word/2010/wordml" xmlns:w15="http://schemas.microsoft.com/office/word/2012/wordml" xmlns:wpg="http://schemas.microsoft.com/office/word/2010/wordprocessingGroup" xmlns:wpi="http://schemas.microsoft.com/office/word/2010/wordprocessingInk" xmlns:wne="http://schemas.microsoft.com/office/word/2006/wordml" xmlns:wps="http://schemas.microsoft.com/office/word/2010/wordprocessingShape" mc:Ignorable="w14 w15 wp14">
+  <w:p>
+    <w:pPr>
+      <w:pStyle w:val="Footer"/>
+    </w:pPr>
+  </w:p>
+</w:ftr>
+</file>
+
+<file path=word/footnotes.xml><?xml version="1.0" encoding="utf-8"?>
+<w:footnotes xmlns:wpc="http://schemas.microsoft.com/office/word/2010/wordprocessingCanvas" xmlns:mc="http://schemas.openxmlformats.org/markup-compatibility/2006" xmlns:o="urn:schemas-microsoft-com:office:office" xmlns:r="http://schemas.openxmlformats.org/officeDocument/2006/relationships" xmlns:m="http://schemas.openxmlformats.org/officeDocument/2006/math" xmlns:v="urn:schemas-microsoft-com:vml" xmlns:wp14="http://schemas.microsoft.com/office/word/2010/wordprocessingDrawing" xmlns:wp="http://schemas.openxmlformats.org/drawingml/2006/wordprocessingDrawing" xmlns:w10="urn:schemas-microsoft-com:office:word" xmlns:w="http://schemas.openxmlformats.org/wordprocessingml/2006/main" xmlns:w14="http://schemas.microsoft.com/office/word/2010/wordml" xmlns:w15="http://schemas.microsoft.com/office/word/2012/wordml" xmlns:wpg="http://schemas.microsoft.com/office/word/2010/wordprocessingGroup" xmlns:wpi="http://schemas.microsoft.com/office/word/2010/wordprocessingInk" xmlns:wne="http://schemas.microsoft.com/office/word/2006/wordml" xmlns:wps="http://schemas.microsoft.com/office/word/2010/wordprocessingShape" mc:Ignorable="w14 w15 wp14">
+  <w:footnote w:type="separator" w:id="-1">
+    <w:p>
+      <w:pPr>
+        <w:spacing w:after="0" w:line="240" w:lineRule="auto"/>
+      </w:pPr>
+      <w:r>
+        <w:separator/>
+      </w:r>
+    </w:p>
+  </w:footnote>
+  <w:footnote w:type="continuationSeparator" w:id="0">
+    <w:p>
+      <w:pPr>
+        <w:spacing w:after="0" w:line="240" w:lineRule="auto"/>
+      </w:pPr>
+      <w:r>
+        <w:continuationSeparator/>
+      </w:r>
+    </w:p>
+  </w:footnote>
+</w:footnotes>
+</file>
+
+<file path=word/header1.xml><?xml version="1.0" encoding="utf-8"?>
+<w:hdr xmlns:wpc="http://schemas.microsoft.com/office/word/2010/wordprocessingCanvas" xmlns:mc="http://schemas.openxmlformats.org/markup-compatibility/2006" xmlns:o="urn:schemas-microsoft-com:office:office" xmlns:r="http://schemas.openxmlformats.org/officeDocument/2006/relationships" xmlns:m="http://schemas.openxmlformats.org/officeDocument/2006/math" xmlns:v="urn:schemas-microsoft-com:vml" xmlns:wp14="http://schemas.microsoft.com/office/word/2010/wordprocessingDrawing" xmlns:wp="http://schemas.openxmlformats.org/drawingml/2006/wordprocessingDrawing" xmlns:w10="urn:schemas-microsoft-com:office:word" xmlns:w="http://schemas.openxmlformats.org/wordprocessingml/2006/main" xmlns:w14="http://schemas.microsoft.com/office/word/2010/wordml" xmlns:w15="http://schemas.microsoft.com/office/word/2012/wordml" xmlns:wpg="http://schemas.microsoft.com/office/word/2010/wordprocessingGroup" xmlns:wpi="http://schemas.microsoft.com/office/word/2010/wordprocessingInk" xmlns:wne="http://schemas.microsoft.com/office/word/2006/wordml" xmlns:wps="http://schemas.microsoft.com/office/word/2010/wordprocessingShape" mc:Ignorable="w14 w15 wp14">
+  <w:p>
+    <w:pPr>
+      <w:pStyle w:val="Header"/>
+    </w:pPr>
+  </w:p>
+</w:hdr>
+</file>
+
+<file path=word/header2.xml><?xml version="1.0" encoding="utf-8"?>
+<w:hdr xmlns:wpc="http://schemas.microsoft.com/office/word/2010/wordprocessingCanvas" xmlns:mc="http://schemas.openxmlformats.org/markup-compatibility/2006" xmlns:o="urn:schemas-microsoft-com:office:office" xmlns:r="http://schemas.openxmlformats.org/officeDocument/2006/relationships" xmlns:m="http://schemas.openxmlformats.org/officeDocument/2006/math" xmlns:v="urn:schemas-microsoft-com:vml" xmlns:wp14="http://schemas.microsoft.com/office/word/2010/wordprocessingDrawing" xmlns:wp="http://schemas.openxmlformats.org/drawingml/2006/wordprocessingDrawing" xmlns:w10="urn:schemas-microsoft-com:office:word" xmlns:w="http://schemas.openxmlformats.org/wordprocessingml/2006/main" xmlns:w14="http://schemas.microsoft.com/office/word/2010/wordml" xmlns:w15="http://schemas.microsoft.com/office/word/2012/wordml" xmlns:wpg="http://schemas.microsoft.com/office/word/2010/wordprocessingGroup" xmlns:wpi="http://schemas.microsoft.com/office/word/2010/wordprocessingInk" xmlns:wne="http://schemas.microsoft.com/office/word/2006/wordml" xmlns:wps="http://schemas.microsoft.com/office/word/2010/wordprocessingShape" mc:Ignorable="w14 w15 wp14">
+  <w:p>
+    <w:pPr>
+      <w:pStyle w:val="Header"/>
+    </w:pPr>
+    <w:r>
+      <w:t xml:space="preserve">Hunter and </w:t>
+    </w:r>
+    <w:r>
+      <w:t>Dennis</w:t>
+    </w:r>
+  </w:p>
+</w:hdr>
+</file>
+
+<file path=word/header3.xml><?xml version="1.0" encoding="utf-8"?>
+<w:hdr xmlns:wpc="http://schemas.microsoft.com/office/word/2010/wordprocessingCanvas" xmlns:mc="http://schemas.openxmlformats.org/markup-compatibility/2006" xmlns:o="urn:schemas-microsoft-com:office:office" xmlns:r="http://schemas.openxmlformats.org/officeDocument/2006/relationships" xmlns:m="http://schemas.openxmlformats.org/officeDocument/2006/math" xmlns:v="urn:schemas-microsoft-com:vml" xmlns:wp14="http://schemas.microsoft.com/office/word/2010/wordprocessingDrawing" xmlns:wp="http://schemas.openxmlformats.org/drawingml/2006/wordprocessingDrawing" xmlns:w10="urn:schemas-microsoft-com:office:word" xmlns:w="http://schemas.openxmlformats.org/wordprocessingml/2006/main" xmlns:w14="http://schemas.microsoft.com/office/word/2010/wordml" xmlns:w15="http://schemas.microsoft.com/office/word/2012/wordml" xmlns:wpg="http://schemas.microsoft.com/office/word/2010/wordprocessingGroup" xmlns:wpi="http://schemas.microsoft.com/office/word/2010/wordprocessingInk" xmlns:wne="http://schemas.microsoft.com/office/word/2006/wordml" xmlns:wps="http://schemas.microsoft.com/office/word/2010/wordprocessingShape" mc:Ignorable="w14 w15 wp14">
+  <w:p>
+    <w:pPr>
+      <w:pStyle w:val="Header"/>
+    </w:pPr>
+  </w:p>
+</w:hdr>
+</file>
+
 <file path=word/styles.xml><?xml version="1.0" encoding="utf-8"?>
-<w:styles xmlns:mc="http://schemas.openxmlformats.org/markup-compatibility/2006" xmlns:r="http://schemas.openxmlformats.org/officeDocument/2006/relationships" xmlns:w="http://schemas.openxmlformats.org/wordprocessingml/2006/main" xmlns:w14="http://schemas.microsoft.com/office/word/2010/wordml" xmlns:w15="http://schemas.microsoft.com/office/word/2012/wordml" xmlns:w16se="http://schemas.microsoft.com/office/word/2015/wordml/symex" mc:Ignorable="w14 w15 w16se">
+<w:styles xmlns:mc="http://schemas.openxmlformats.org/markup-compatibility/2006" xmlns:r="http://schemas.openxmlformats.org/officeDocument/2006/relationships" xmlns:w="http://schemas.openxmlformats.org/wordprocessingml/2006/main" xmlns:w14="http://schemas.microsoft.com/office/word/2010/wordml" xmlns:w15="http://schemas.microsoft.com/office/word/2012/wordml" mc:Ignorable="w14 w15">
   <w:docDefaults>
     <w:rPrDefault>
       <w:rPr>
@@ -625,6 +788,50 @@
     <w:semiHidden/>
     <w:unhideWhenUsed/>
   </w:style>
+  <w:style w:type="paragraph" w:styleId="Header">
+    <w:name w:val="header"/>
+    <w:basedOn w:val="Normal"/>
+    <w:link w:val="HeaderChar"/>
+    <w:uiPriority w:val="99"/>
+    <w:unhideWhenUsed/>
+    <w:rsid w:val="00E86A3E"/>
+    <w:pPr>
+      <w:tabs>
+        <w:tab w:val="center" w:pos="4680"/>
+        <w:tab w:val="right" w:pos="9360"/>
+      </w:tabs>
+      <w:spacing w:after="0" w:line="240" w:lineRule="auto"/>
+    </w:pPr>
+  </w:style>
+  <w:style w:type="character" w:customStyle="1" w:styleId="HeaderChar">
+    <w:name w:val="Header Char"/>
+    <w:basedOn w:val="DefaultParagraphFont"/>
+    <w:link w:val="Header"/>
+    <w:uiPriority w:val="99"/>
+    <w:rsid w:val="00E86A3E"/>
+  </w:style>
+  <w:style w:type="paragraph" w:styleId="Footer">
+    <w:name w:val="footer"/>
+    <w:basedOn w:val="Normal"/>
+    <w:link w:val="FooterChar"/>
+    <w:uiPriority w:val="99"/>
+    <w:unhideWhenUsed/>
+    <w:rsid w:val="00E86A3E"/>
+    <w:pPr>
+      <w:tabs>
+        <w:tab w:val="center" w:pos="4680"/>
+        <w:tab w:val="right" w:pos="9360"/>
+      </w:tabs>
+      <w:spacing w:after="0" w:line="240" w:lineRule="auto"/>
+    </w:pPr>
+  </w:style>
+  <w:style w:type="character" w:customStyle="1" w:styleId="FooterChar">
+    <w:name w:val="Footer Char"/>
+    <w:basedOn w:val="DefaultParagraphFont"/>
+    <w:link w:val="Footer"/>
+    <w:uiPriority w:val="99"/>
+    <w:rsid w:val="00E86A3E"/>
+  </w:style>
 </w:styles>
 </file>
 

</xml_diff>